<commit_message>
Added zip file to be submitted
</commit_message>
<xml_diff>
--- a/project-2/submission/Report.docx
+++ b/project-2/submission/Report.docx
@@ -2697,13 +2697,32 @@
     </w:tbl>
     <w:p/>
     <w:p/>
+    <w:p>
+      <w:pPr>
+        <w:rPr>
+          <w:b/>
+          <w:bCs/>
+        </w:rPr>
+      </w:pPr>
+      <w:r>
+        <w:t xml:space="preserve">The create table statements can be found in </w:t>
+      </w:r>
+      <w:proofErr w:type="spellStart"/>
+      <w:r>
+        <w:rPr>
+          <w:b/>
+          <w:bCs/>
+        </w:rPr>
+        <w:t>create_library.sql</w:t>
+      </w:r>
+      <w:proofErr w:type="spellEnd"/>
+    </w:p>
     <w:p/>
     <w:p/>
     <w:p/>
     <w:p/>
     <w:p/>
     <w:p/>
-    <w:p/>
     <w:p>
       <w:pPr>
         <w:autoSpaceDE w:val="0"/>
@@ -3724,13 +3743,6 @@
           <w:szCs w:val="26"/>
         </w:rPr>
         <w:tab/>
-      </w:r>
-      <w:r>
-        <w:rPr>
-          <w:rFonts w:ascii="AppleSystemUIFont" w:eastAsiaTheme="minorHAnsi" w:hAnsi="AppleSystemUIFont" w:cs="AppleSystemUIFont"/>
-          <w:sz w:val="26"/>
-          <w:szCs w:val="26"/>
-        </w:rPr>
         <w:t>id primary key</w:t>
       </w:r>
     </w:p>

</xml_diff>